<commit_message>
formatting and minor updates
</commit_message>
<xml_diff>
--- a/csr/06_CSR_ComputerLab.docx
+++ b/csr/06_CSR_ComputerLab.docx
@@ -1,16 +1,19 @@
 
 <file path=word/document.xml><?xml version="1.0" encoding="utf-8"?>
-<w:document xmlns:wpc="http://schemas.microsoft.com/office/word/2010/wordprocessingCanvas" xmlns:mo="http://schemas.microsoft.com/office/mac/office/2008/main" xmlns:mc="http://schemas.openxmlformats.org/markup-compatibility/2006" xmlns:mv="urn:schemas-microsoft-com:mac:vml" xmlns:o="urn:schemas-microsoft-com:office:office" xmlns:r="http://schemas.openxmlformats.org/officeDocument/2006/relationships" xmlns:m="http://schemas.openxmlformats.org/officeDocument/2006/math" xmlns:v="urn:schemas-microsoft-com:vml" xmlns:wp14="http://schemas.microsoft.com/office/word/2010/wordprocessingDrawing" xmlns:wp="http://schemas.openxmlformats.org/drawingml/2006/wordprocessingDrawing" xmlns:w10="urn:schemas-microsoft-com:office:word" xmlns:w="http://schemas.openxmlformats.org/wordprocessingml/2006/main" xmlns:w14="http://schemas.microsoft.com/office/word/2010/wordml" xmlns:w15="http://schemas.microsoft.com/office/word/2012/wordml" xmlns:wpg="http://schemas.microsoft.com/office/word/2010/wordprocessingGroup" xmlns:wpi="http://schemas.microsoft.com/office/word/2010/wordprocessingInk" xmlns:wne="http://schemas.microsoft.com/office/word/2006/wordml" xmlns:wps="http://schemas.microsoft.com/office/word/2010/wordprocessingShape" mc:Ignorable="w14 w15 wp14">
+<w:document xmlns:wpc="http://schemas.microsoft.com/office/word/2010/wordprocessingCanvas" xmlns:cx="http://schemas.microsoft.com/office/drawing/2014/chartex" xmlns:cx1="http://schemas.microsoft.com/office/drawing/2015/9/8/chartex" xmlns:cx2="http://schemas.microsoft.com/office/drawing/2015/10/21/chartex" xmlns:cx3="http://schemas.microsoft.com/office/drawing/2016/5/9/chartex" xmlns:cx4="http://schemas.microsoft.com/office/drawing/2016/5/10/chartex" xmlns:cx5="http://schemas.microsoft.com/office/drawing/2016/5/11/chartex" xmlns:cx6="http://schemas.microsoft.com/office/drawing/2016/5/12/chartex" xmlns:cx7="http://schemas.microsoft.com/office/drawing/2016/5/13/chartex" xmlns:cx8="http://schemas.microsoft.com/office/drawing/2016/5/14/chartex" xmlns:mc="http://schemas.openxmlformats.org/markup-compatibility/2006" xmlns:aink="http://schemas.microsoft.com/office/drawing/2016/ink" xmlns:am3d="http://schemas.microsoft.com/office/drawing/2017/model3d" xmlns:o="urn:schemas-microsoft-com:office:office" xmlns:r="http://schemas.openxmlformats.org/officeDocument/2006/relationships" xmlns:m="http://schemas.openxmlformats.org/officeDocument/2006/math" xmlns:v="urn:schemas-microsoft-com:vml" xmlns:wp14="http://schemas.microsoft.com/office/word/2010/wordprocessingDrawing" xmlns:wp="http://schemas.openxmlformats.org/drawingml/2006/wordprocessingDrawing" xmlns:w10="urn:schemas-microsoft-com:office:word" xmlns:w="http://schemas.openxmlformats.org/wordprocessingml/2006/main" xmlns:w14="http://schemas.microsoft.com/office/word/2010/wordml" xmlns:w15="http://schemas.microsoft.com/office/word/2012/wordml" xmlns:w16cid="http://schemas.microsoft.com/office/word/2016/wordml/cid" xmlns:w16se="http://schemas.microsoft.com/office/word/2015/wordml/symex" xmlns:wpg="http://schemas.microsoft.com/office/word/2010/wordprocessingGroup" xmlns:wpi="http://schemas.microsoft.com/office/word/2010/wordprocessingInk" xmlns:wne="http://schemas.microsoft.com/office/word/2006/wordml" xmlns:wps="http://schemas.microsoft.com/office/word/2010/wordprocessingShape" mc:Ignorable="w14 w15 w16se w16cid wp14">
   <w:body>
     <w:p>
       <w:pPr>
         <w:pStyle w:val="ListParagraph"/>
-        <w:rPr>
+        <w:ind w:left="0"/>
+        <w:rPr>
+          <w:rFonts w:ascii="Times New Roman" w:hAnsi="Times New Roman" w:cs="Times New Roman"/>
           <w:b/>
         </w:rPr>
       </w:pPr>
       <w:r>
         <w:rPr>
+          <w:rFonts w:ascii="Times New Roman" w:hAnsi="Times New Roman" w:cs="Times New Roman"/>
           <w:b/>
         </w:rPr>
         <w:t>Introduction</w:t>
@@ -19,41 +22,100 @@
     <w:p>
       <w:pPr>
         <w:pStyle w:val="ListParagraph"/>
-      </w:pPr>
-      <w:r>
+        <w:ind w:left="0"/>
+        <w:rPr>
+          <w:rFonts w:ascii="Times New Roman" w:hAnsi="Times New Roman" w:cs="Times New Roman"/>
+        </w:rPr>
+      </w:pPr>
+    </w:p>
+    <w:p>
+      <w:pPr>
+        <w:pStyle w:val="ListParagraph"/>
+        <w:ind w:left="0"/>
+        <w:rPr>
+          <w:rFonts w:ascii="Times New Roman" w:hAnsi="Times New Roman" w:cs="Times New Roman"/>
+        </w:rPr>
+      </w:pPr>
+      <w:r>
+        <w:rPr>
+          <w:rFonts w:ascii="Times New Roman" w:hAnsi="Times New Roman" w:cs="Times New Roman"/>
+        </w:rPr>
         <w:t xml:space="preserve">Open </w:t>
       </w:r>
       <w:r>
         <w:rPr>
+          <w:rFonts w:ascii="Times New Roman" w:hAnsi="Times New Roman" w:cs="Times New Roman"/>
           <w:color w:val="FF0000"/>
         </w:rPr>
         <w:t>CSR Example</w:t>
       </w:r>
       <w:r>
         <w:rPr>
+          <w:rFonts w:ascii="Times New Roman" w:hAnsi="Times New Roman" w:cs="Times New Roman"/>
           <w:color w:val="FF0000"/>
         </w:rPr>
         <w:t xml:space="preserve"> 1</w:t>
       </w:r>
       <w:r>
-        <w:t xml:space="preserve"> and go to</w:t>
-      </w:r>
-      <w:r>
+        <w:rPr>
+          <w:rFonts w:ascii="Times New Roman" w:hAnsi="Times New Roman" w:cs="Times New Roman"/>
+          <w:color w:val="FF0000"/>
+        </w:rPr>
+        <w:t xml:space="preserve">, </w:t>
+      </w:r>
+      <w:hyperlink r:id="rId5" w:anchor="/source/WDvfGt6G" w:tgtFrame="_blank" w:history="1">
+        <w:r>
+          <w:rPr>
+            <w:rStyle w:val="Hyperlink"/>
+            <w:rFonts w:ascii="Arial" w:hAnsi="Arial" w:cs="Arial"/>
+            <w:color w:val="1155CC"/>
+            <w:sz w:val="19"/>
+            <w:szCs w:val="19"/>
+            <w:shd w:val="clear" w:color="auto" w:fill="FFFFFF"/>
+          </w:rPr>
+          <w:t>https://beta.sirepo.com/elegant#/source/WDvfGt6G</w:t>
+        </w:r>
+      </w:hyperlink>
+      <w:r>
+        <w:rPr>
+          <w:rFonts w:ascii="Times New Roman" w:hAnsi="Times New Roman" w:cs="Times New Roman"/>
+        </w:rPr>
+        <w:t xml:space="preserve"> </w:t>
+      </w:r>
+      <w:r>
+        <w:rPr>
+          <w:rFonts w:ascii="Times New Roman" w:hAnsi="Times New Roman" w:cs="Times New Roman"/>
+        </w:rPr>
+        <w:t xml:space="preserve"> </w:t>
+      </w:r>
+      <w:r>
+        <w:rPr>
+          <w:rFonts w:ascii="Times New Roman" w:hAnsi="Times New Roman" w:cs="Times New Roman"/>
+        </w:rPr>
+        <w:t>and go to</w:t>
+      </w:r>
+      <w:r>
+        <w:rPr>
+          <w:rFonts w:ascii="Times New Roman" w:hAnsi="Times New Roman" w:cs="Times New Roman"/>
+        </w:rPr>
         <w:t xml:space="preserve"> ‘Lattice’</w:t>
       </w:r>
       <w:r>
-        <w:t>. You should see a linac section followed by a compression chicane, constructed of four dipoles, this is followed by a FODO cell with four quadrupoles. For this exercise we will look at the effects of CSR on a bunch that has been compressed in the chicane and try examining some of the options for how elegant handles the modeling of CSR.</w:t>
-      </w:r>
-      <w:r>
-        <w:t xml:space="preserve"> </w:t>
-      </w:r>
-      <w:r>
-        <w:t>Initially CSR is turned off in each of the four dipoles. We will primarily look at four different diagnostics</w:t>
-      </w:r>
-      <w:r>
+        <w:rPr>
+          <w:rFonts w:ascii="Times New Roman" w:hAnsi="Times New Roman" w:cs="Times New Roman"/>
+        </w:rPr>
+        <w:t>. You should see a linac section followed by a compression chicane, constructed of four dipoles, this is followed by a FODO cell with four quadrupoles. For this exercise we will look at the effects of CSR on a bunch that has been compressed in the chicane and try examining some of the options for how elegant handles the modeling of CSR. Initially CSR is turned off in each of the four dipoles. We will primarily look at four different diagnostics</w:t>
+      </w:r>
+      <w:r>
+        <w:rPr>
+          <w:rFonts w:ascii="Times New Roman" w:hAnsi="Times New Roman" w:cs="Times New Roman"/>
+        </w:rPr>
         <w:t xml:space="preserve"> in the Visualization tab</w:t>
       </w:r>
       <w:r>
+        <w:rPr>
+          <w:rFonts w:ascii="Times New Roman" w:hAnsi="Times New Roman" w:cs="Times New Roman"/>
+        </w:rPr>
         <w:t>:</w:t>
       </w:r>
     </w:p>
@@ -64,19 +126,16 @@
           <w:ilvl w:val="0"/>
           <w:numId w:val="2"/>
         </w:numPr>
-      </w:pPr>
-      <w:proofErr w:type="spellStart"/>
-      <w:r>
-        <w:t>run_</w:t>
-      </w:r>
-      <w:proofErr w:type="gramStart"/>
-      <w:r>
-        <w:t>setup.output</w:t>
-      </w:r>
-      <w:proofErr w:type="spellEnd"/>
-      <w:proofErr w:type="gramEnd"/>
-      <w:r>
-        <w:t>: The longitudinal phase space of the bunch at the very end of the beam line.</w:t>
+        <w:ind w:left="540"/>
+        <w:rPr>
+          <w:rFonts w:ascii="Times New Roman" w:hAnsi="Times New Roman" w:cs="Times New Roman"/>
+        </w:rPr>
+      </w:pPr>
+      <w:r>
+        <w:rPr>
+          <w:rFonts w:ascii="Times New Roman" w:hAnsi="Times New Roman" w:cs="Times New Roman"/>
+        </w:rPr>
+        <w:t>run_setup.output: The longitudinal phase space of the bunch at the very end of the beam line.</w:t>
       </w:r>
     </w:p>
     <w:p>
@@ -86,14 +145,16 @@
           <w:ilvl w:val="0"/>
           <w:numId w:val="2"/>
         </w:numPr>
-      </w:pPr>
-      <w:proofErr w:type="spellStart"/>
-      <w:r>
-        <w:t>hist_chicane</w:t>
-      </w:r>
-      <w:proofErr w:type="spellEnd"/>
-      <w:r>
-        <w:t>: A histogram taken at the entrance to the chicane.</w:t>
+        <w:ind w:left="540"/>
+        <w:rPr>
+          <w:rFonts w:ascii="Times New Roman" w:hAnsi="Times New Roman" w:cs="Times New Roman"/>
+        </w:rPr>
+      </w:pPr>
+      <w:r>
+        <w:rPr>
+          <w:rFonts w:ascii="Times New Roman" w:hAnsi="Times New Roman" w:cs="Times New Roman"/>
+        </w:rPr>
+        <w:t>hist_chicane: A histogram taken at the entrance to the chicane.</w:t>
       </w:r>
     </w:p>
     <w:p>
@@ -103,14 +164,16 @@
           <w:ilvl w:val="0"/>
           <w:numId w:val="2"/>
         </w:numPr>
-      </w:pPr>
-      <w:proofErr w:type="spellStart"/>
-      <w:r>
-        <w:t>hist_chicane_end</w:t>
-      </w:r>
-      <w:proofErr w:type="spellEnd"/>
-      <w:r>
-        <w:t>: A histogram taken at the exit of the chicane.</w:t>
+        <w:ind w:left="540"/>
+        <w:rPr>
+          <w:rFonts w:ascii="Times New Roman" w:hAnsi="Times New Roman" w:cs="Times New Roman"/>
+        </w:rPr>
+      </w:pPr>
+      <w:r>
+        <w:rPr>
+          <w:rFonts w:ascii="Times New Roman" w:hAnsi="Times New Roman" w:cs="Times New Roman"/>
+        </w:rPr>
+        <w:t>hist_chicane_end: A histogram taken at the exit of the chicane.</w:t>
       </w:r>
     </w:p>
     <w:p>
@@ -120,20 +183,25 @@
           <w:ilvl w:val="0"/>
           <w:numId w:val="2"/>
         </w:numPr>
-      </w:pPr>
-      <w:proofErr w:type="spellStart"/>
-      <w:r>
-        <w:t>hist_final</w:t>
-      </w:r>
-      <w:proofErr w:type="spellEnd"/>
-      <w:r>
-        <w:t>: A histogram at the very end of the beam line.</w:t>
+        <w:ind w:left="540"/>
+        <w:rPr>
+          <w:rFonts w:ascii="Times New Roman" w:hAnsi="Times New Roman" w:cs="Times New Roman"/>
+        </w:rPr>
+      </w:pPr>
+      <w:r>
+        <w:rPr>
+          <w:rFonts w:ascii="Times New Roman" w:hAnsi="Times New Roman" w:cs="Times New Roman"/>
+        </w:rPr>
+        <w:t>hist_final: A histogram at the very end of the beam line.</w:t>
       </w:r>
     </w:p>
     <w:p>
       <w:pPr>
         <w:pStyle w:val="ListParagraph"/>
         <w:ind w:left="1440"/>
+        <w:rPr>
+          <w:rFonts w:ascii="Times New Roman" w:hAnsi="Times New Roman" w:cs="Times New Roman"/>
+        </w:rPr>
       </w:pPr>
     </w:p>
     <w:p>
@@ -144,10 +212,14 @@
           <w:numId w:val="3"/>
         </w:numPr>
         <w:rPr>
-          <w:rFonts w:eastAsiaTheme="minorEastAsia"/>
-        </w:rPr>
-      </w:pPr>
-      <w:r>
+          <w:rFonts w:ascii="Times New Roman" w:eastAsiaTheme="minorEastAsia" w:hAnsi="Times New Roman" w:cs="Times New Roman"/>
+        </w:rPr>
+      </w:pPr>
+      <w:r>
+        <w:rPr>
+          <w:rFonts w:ascii="Times New Roman" w:hAnsi="Times New Roman" w:cs="Times New Roman"/>
+          <w:noProof/>
+        </w:rPr>
         <w:drawing>
           <wp:anchor distT="0" distB="0" distL="114300" distR="114300" simplePos="0" relativeHeight="251658240" behindDoc="0" locked="0" layoutInCell="1" allowOverlap="1" wp14:anchorId="6EF54275" wp14:editId="649EFC9D">
             <wp:simplePos x="0" y="0"/>
@@ -174,7 +246,7 @@
                     </pic:cNvPicPr>
                   </pic:nvPicPr>
                   <pic:blipFill>
-                    <a:blip r:embed="rId5">
+                    <a:blip r:embed="rId6">
                       <a:extLst>
                         <a:ext uri="{28A0092B-C50C-407E-A947-70E740481C1C}">
                           <a14:useLocalDpi xmlns:a14="http://schemas.microsoft.com/office/drawing/2010/main" val="0"/>
@@ -212,26 +284,35 @@
         </w:drawing>
       </w:r>
       <w:r>
+        <w:rPr>
+          <w:rFonts w:ascii="Times New Roman" w:hAnsi="Times New Roman" w:cs="Times New Roman"/>
+        </w:rPr>
         <w:t xml:space="preserve">Before the simulation can be run you will need to calculate the optimal accelerating phase </w:t>
       </w:r>
       <m:oMath>
         <m:r>
           <w:rPr>
-            <w:rFonts w:ascii="Cambria Math" w:hAnsi="Cambria Math"/>
+            <w:rFonts w:ascii="Cambria Math" w:hAnsi="Cambria Math" w:cs="Times New Roman"/>
           </w:rPr>
           <m:t>ϕ</m:t>
         </m:r>
       </m:oMath>
       <w:r>
         <w:rPr>
-          <w:rFonts w:eastAsiaTheme="minorEastAsia"/>
+          <w:rFonts w:ascii="Times New Roman" w:eastAsiaTheme="minorEastAsia" w:hAnsi="Times New Roman" w:cs="Times New Roman"/>
         </w:rPr>
         <w:t xml:space="preserve"> in the linac </w:t>
       </w:r>
       <w:r>
+        <w:rPr>
+          <w:rFonts w:ascii="Times New Roman" w:hAnsi="Times New Roman" w:cs="Times New Roman"/>
+        </w:rPr>
         <w:t>to fully compress the bunch in the chicane. The compression ratio is given by:</w:t>
       </w:r>
       <w:r>
+        <w:rPr>
+          <w:rFonts w:ascii="Times New Roman" w:hAnsi="Times New Roman" w:cs="Times New Roman"/>
+        </w:rPr>
         <w:t xml:space="preserve"> </w:t>
       </w:r>
     </w:p>
@@ -239,7 +320,7 @@
       <w:pPr>
         <w:ind w:left="720"/>
         <w:rPr>
-          <w:rFonts w:eastAsiaTheme="minorEastAsia"/>
+          <w:rFonts w:ascii="Times New Roman" w:eastAsiaTheme="minorEastAsia" w:hAnsi="Times New Roman" w:cs="Times New Roman"/>
         </w:rPr>
       </w:pPr>
     </w:p>
@@ -247,7 +328,7 @@
       <w:pPr>
         <w:ind w:left="720"/>
         <w:rPr>
-          <w:rFonts w:eastAsiaTheme="minorEastAsia"/>
+          <w:rFonts w:ascii="Times New Roman" w:eastAsiaTheme="minorEastAsia" w:hAnsi="Times New Roman" w:cs="Times New Roman"/>
         </w:rPr>
       </w:pPr>
     </w:p>
@@ -255,25 +336,25 @@
       <w:pPr>
         <w:ind w:left="720"/>
         <w:rPr>
-          <w:rFonts w:eastAsiaTheme="minorEastAsia"/>
-        </w:rPr>
-      </w:pPr>
-      <w:r>
-        <w:rPr>
-          <w:rFonts w:eastAsiaTheme="minorEastAsia"/>
+          <w:rFonts w:ascii="Times New Roman" w:eastAsiaTheme="minorEastAsia" w:hAnsi="Times New Roman" w:cs="Times New Roman"/>
+        </w:rPr>
+      </w:pPr>
+      <w:r>
+        <w:rPr>
+          <w:rFonts w:ascii="Times New Roman" w:eastAsiaTheme="minorEastAsia" w:hAnsi="Times New Roman" w:cs="Times New Roman"/>
         </w:rPr>
         <w:t>Where h is the linear chirp and R</w:t>
       </w:r>
       <w:r>
         <w:rPr>
-          <w:rFonts w:eastAsiaTheme="minorEastAsia"/>
+          <w:rFonts w:ascii="Times New Roman" w:eastAsiaTheme="minorEastAsia" w:hAnsi="Times New Roman" w:cs="Times New Roman"/>
           <w:vertAlign w:val="subscript"/>
         </w:rPr>
         <w:t>56</w:t>
       </w:r>
       <w:r>
         <w:rPr>
-          <w:rFonts w:eastAsiaTheme="minorEastAsia"/>
+          <w:rFonts w:ascii="Times New Roman" w:eastAsiaTheme="minorEastAsia" w:hAnsi="Times New Roman" w:cs="Times New Roman"/>
         </w:rPr>
         <w:t xml:space="preserve"> comes from the R-matrix for the lattice.</w:t>
       </w:r>
@@ -282,38 +363,28 @@
       <w:pPr>
         <w:ind w:left="720"/>
         <w:rPr>
-          <w:rFonts w:eastAsiaTheme="minorEastAsia"/>
-        </w:rPr>
-      </w:pPr>
-      <w:r>
-        <w:rPr>
-          <w:rFonts w:eastAsiaTheme="minorEastAsia"/>
-        </w:rPr>
-        <w:t xml:space="preserve">To calculate the linear </w:t>
-      </w:r>
-      <w:proofErr w:type="gramStart"/>
-      <w:r>
-        <w:rPr>
-          <w:rFonts w:eastAsiaTheme="minorEastAsia"/>
-        </w:rPr>
-        <w:t>chirp</w:t>
-      </w:r>
-      <w:proofErr w:type="gramEnd"/>
-      <w:r>
-        <w:rPr>
-          <w:rFonts w:eastAsiaTheme="minorEastAsia"/>
-        </w:rPr>
-        <w:t xml:space="preserve"> you will use:</w:t>
+          <w:rFonts w:ascii="Times New Roman" w:eastAsiaTheme="minorEastAsia" w:hAnsi="Times New Roman" w:cs="Times New Roman"/>
+        </w:rPr>
+      </w:pPr>
+      <w:r>
+        <w:rPr>
+          <w:rFonts w:ascii="Times New Roman" w:eastAsiaTheme="minorEastAsia" w:hAnsi="Times New Roman" w:cs="Times New Roman"/>
+        </w:rPr>
+        <w:t>To calculate the linear chirp you will use:</w:t>
       </w:r>
     </w:p>
     <w:p>
       <w:pPr>
         <w:ind w:left="720"/>
         <w:rPr>
-          <w:rFonts w:eastAsiaTheme="minorEastAsia"/>
-        </w:rPr>
-      </w:pPr>
-      <w:r>
+          <w:rFonts w:ascii="Times New Roman" w:eastAsiaTheme="minorEastAsia" w:hAnsi="Times New Roman" w:cs="Times New Roman"/>
+        </w:rPr>
+      </w:pPr>
+      <w:r>
+        <w:rPr>
+          <w:rFonts w:ascii="Times New Roman" w:hAnsi="Times New Roman" w:cs="Times New Roman"/>
+          <w:noProof/>
+        </w:rPr>
         <w:drawing>
           <wp:anchor distT="0" distB="0" distL="114300" distR="114300" simplePos="0" relativeHeight="251659264" behindDoc="0" locked="0" layoutInCell="1" allowOverlap="1" wp14:anchorId="7DB1F5F9" wp14:editId="5C261817">
             <wp:simplePos x="0" y="0"/>
@@ -340,7 +411,7 @@
                     </pic:cNvPicPr>
                   </pic:nvPicPr>
                   <pic:blipFill>
-                    <a:blip r:embed="rId6">
+                    <a:blip r:embed="rId7">
                       <a:extLst>
                         <a:ext uri="{28A0092B-C50C-407E-A947-70E740481C1C}">
                           <a14:useLocalDpi xmlns:a14="http://schemas.microsoft.com/office/drawing/2010/main" val="0"/>
@@ -382,7 +453,7 @@
       <w:pPr>
         <w:ind w:left="720"/>
         <w:rPr>
-          <w:rFonts w:eastAsiaTheme="minorEastAsia"/>
+          <w:rFonts w:ascii="Times New Roman" w:eastAsiaTheme="minorEastAsia" w:hAnsi="Times New Roman" w:cs="Times New Roman"/>
         </w:rPr>
       </w:pPr>
     </w:p>
@@ -390,7 +461,7 @@
       <w:pPr>
         <w:ind w:left="720"/>
         <w:rPr>
-          <w:rFonts w:eastAsiaTheme="minorEastAsia"/>
+          <w:rFonts w:ascii="Times New Roman" w:eastAsiaTheme="minorEastAsia" w:hAnsi="Times New Roman" w:cs="Times New Roman"/>
         </w:rPr>
       </w:pPr>
     </w:p>
@@ -398,72 +469,64 @@
       <w:pPr>
         <w:ind w:left="720"/>
         <w:rPr>
-          <w:rFonts w:eastAsiaTheme="minorEastAsia"/>
-        </w:rPr>
-      </w:pPr>
-      <w:r>
-        <w:rPr>
-          <w:rFonts w:eastAsiaTheme="minorEastAsia"/>
-        </w:rPr>
-        <w:t xml:space="preserve">Where k is the wavenumber of the linac cavities, </w:t>
-      </w:r>
-      <w:proofErr w:type="spellStart"/>
-      <w:r>
-        <w:rPr>
-          <w:rFonts w:eastAsiaTheme="minorEastAsia"/>
-        </w:rPr>
-        <w:t>V</w:t>
-      </w:r>
-      <w:r>
-        <w:rPr>
-          <w:rFonts w:eastAsiaTheme="minorEastAsia"/>
+          <w:rFonts w:ascii="Times New Roman" w:eastAsiaTheme="minorEastAsia" w:hAnsi="Times New Roman" w:cs="Times New Roman"/>
+        </w:rPr>
+      </w:pPr>
+      <w:r>
+        <w:rPr>
+          <w:rFonts w:ascii="Times New Roman" w:eastAsiaTheme="minorEastAsia" w:hAnsi="Times New Roman" w:cs="Times New Roman"/>
+        </w:rPr>
+        <w:t>Where k is the wavenumber of the linac cavities, V</w:t>
+      </w:r>
+      <w:r>
+        <w:rPr>
+          <w:rFonts w:ascii="Times New Roman" w:eastAsiaTheme="minorEastAsia" w:hAnsi="Times New Roman" w:cs="Times New Roman"/>
           <w:vertAlign w:val="subscript"/>
         </w:rPr>
         <w:t>tot</w:t>
       </w:r>
-      <w:proofErr w:type="spellEnd"/>
-      <w:r>
-        <w:rPr>
-          <w:rFonts w:eastAsiaTheme="minorEastAsia"/>
+      <w:r>
+        <w:rPr>
+          <w:rFonts w:ascii="Times New Roman" w:eastAsiaTheme="minorEastAsia" w:hAnsi="Times New Roman" w:cs="Times New Roman"/>
         </w:rPr>
         <w:t xml:space="preserve"> is the linac voltage</w:t>
       </w:r>
       <w:r>
         <w:rPr>
-          <w:rFonts w:eastAsiaTheme="minorEastAsia"/>
+          <w:rFonts w:ascii="Times New Roman" w:eastAsiaTheme="minorEastAsia" w:hAnsi="Times New Roman" w:cs="Times New Roman"/>
         </w:rPr>
         <w:t xml:space="preserve"> contribution from all cavities</w:t>
       </w:r>
       <w:r>
         <w:rPr>
-          <w:rFonts w:eastAsiaTheme="minorEastAsia"/>
+          <w:rFonts w:ascii="Times New Roman" w:eastAsiaTheme="minorEastAsia" w:hAnsi="Times New Roman" w:cs="Times New Roman"/>
         </w:rPr>
         <w:t>, E</w:t>
       </w:r>
       <w:r>
         <w:rPr>
-          <w:rFonts w:eastAsiaTheme="minorEastAsia"/>
+          <w:rFonts w:ascii="Times New Roman" w:eastAsiaTheme="minorEastAsia" w:hAnsi="Times New Roman" w:cs="Times New Roman"/>
           <w:vertAlign w:val="subscript"/>
         </w:rPr>
         <w:t>0</w:t>
       </w:r>
       <w:r>
         <w:rPr>
-          <w:rFonts w:eastAsiaTheme="minorEastAsia"/>
+          <w:rFonts w:ascii="Times New Roman" w:eastAsiaTheme="minorEastAsia" w:hAnsi="Times New Roman" w:cs="Times New Roman"/>
         </w:rPr>
         <w:t xml:space="preserve"> is the initial energy of the beam in eV, and </w:t>
       </w:r>
       <m:oMath>
         <m:r>
           <w:rPr>
-            <w:rFonts w:ascii="Cambria Math" w:eastAsiaTheme="minorEastAsia" w:hAnsi="Cambria Math"/>
+            <w:rFonts w:ascii="Cambria Math" w:eastAsiaTheme="minorEastAsia" w:hAnsi="Cambria Math" w:cs="Times New Roman"/>
           </w:rPr>
           <m:t>ϕ</m:t>
         </m:r>
       </m:oMath>
       <w:r>
         <w:rPr>
-          <w:rFonts w:eastAsiaTheme="minorEastAsia"/>
+          <w:rFonts w:ascii="Times New Roman" w:eastAsiaTheme="minorEastAsia" w:hAnsi="Times New Roman" w:cs="Times New Roman"/>
         </w:rPr>
         <w:t xml:space="preserve"> is the accelerating phase.</w:t>
       </w:r>
@@ -476,27 +539,36 @@
           <w:numId w:val="3"/>
         </w:numPr>
         <w:rPr>
-          <w:rFonts w:eastAsiaTheme="minorEastAsia"/>
-        </w:rPr>
-      </w:pPr>
-      <w:r>
-        <w:rPr>
-          <w:rFonts w:eastAsiaTheme="minorEastAsia"/>
+          <w:rFonts w:ascii="Times New Roman" w:eastAsiaTheme="minorEastAsia" w:hAnsi="Times New Roman" w:cs="Times New Roman"/>
+        </w:rPr>
+      </w:pPr>
+      <w:r>
+        <w:rPr>
+          <w:rFonts w:ascii="Times New Roman" w:eastAsiaTheme="minorEastAsia" w:hAnsi="Times New Roman" w:cs="Times New Roman"/>
         </w:rPr>
         <w:t>There are 86 cells in each cavity section and 4 total cavity sections in the beam line</w:t>
       </w:r>
       <w:r>
         <w:rPr>
-          <w:rFonts w:eastAsiaTheme="minorEastAsia"/>
+          <w:rFonts w:ascii="Times New Roman" w:eastAsiaTheme="minorEastAsia" w:hAnsi="Times New Roman" w:cs="Times New Roman"/>
         </w:rPr>
         <w:t>.</w:t>
       </w:r>
       <w:r>
         <w:rPr>
-          <w:rFonts w:eastAsiaTheme="minorEastAsia"/>
+          <w:rFonts w:ascii="Times New Roman" w:eastAsiaTheme="minorEastAsia" w:hAnsi="Times New Roman" w:cs="Times New Roman"/>
         </w:rPr>
         <w:t xml:space="preserve"> You can find the voltage for a single cell by finding the RFCA element ‘R1’ and checking the number for voltage. Use this to calculate the total accelerating voltage of the linac.</w:t>
       </w:r>
+    </w:p>
+    <w:p>
+      <w:pPr>
+        <w:pStyle w:val="ListParagraph"/>
+        <w:ind w:left="1440"/>
+        <w:rPr>
+          <w:rFonts w:ascii="Times New Roman" w:eastAsiaTheme="minorEastAsia" w:hAnsi="Times New Roman" w:cs="Times New Roman"/>
+        </w:rPr>
+      </w:pPr>
     </w:p>
     <w:p>
       <w:pPr>
@@ -506,27 +578,24 @@
           <w:numId w:val="3"/>
         </w:numPr>
         <w:rPr>
-          <w:rFonts w:eastAsiaTheme="minorEastAsia"/>
-        </w:rPr>
-      </w:pPr>
-      <w:r>
-        <w:rPr>
-          <w:rFonts w:eastAsiaTheme="minorEastAsia"/>
-        </w:rPr>
-        <w:t xml:space="preserve">Look again at the </w:t>
-      </w:r>
-      <w:r>
-        <w:rPr>
-          <w:rFonts w:eastAsiaTheme="minorEastAsia"/>
-        </w:rPr>
-        <w:t>RFCA element ‘R1’</w:t>
-      </w:r>
-      <w:r>
-        <w:rPr>
-          <w:rFonts w:eastAsiaTheme="minorEastAsia"/>
-        </w:rPr>
-        <w:t xml:space="preserve"> to find the cavity frequency. Use this to calculate k.</w:t>
-      </w:r>
+          <w:rFonts w:ascii="Times New Roman" w:eastAsiaTheme="minorEastAsia" w:hAnsi="Times New Roman" w:cs="Times New Roman"/>
+        </w:rPr>
+      </w:pPr>
+      <w:r>
+        <w:rPr>
+          <w:rFonts w:ascii="Times New Roman" w:eastAsiaTheme="minorEastAsia" w:hAnsi="Times New Roman" w:cs="Times New Roman"/>
+        </w:rPr>
+        <w:t>Look again at the RFCA element ‘R1’ to find the cavity frequency. Use this to calculate k.</w:t>
+      </w:r>
+    </w:p>
+    <w:p>
+      <w:pPr>
+        <w:pStyle w:val="ListParagraph"/>
+        <w:ind w:left="1440"/>
+        <w:rPr>
+          <w:rFonts w:ascii="Times New Roman" w:eastAsiaTheme="minorEastAsia" w:hAnsi="Times New Roman" w:cs="Times New Roman"/>
+        </w:rPr>
+      </w:pPr>
     </w:p>
     <w:p>
       <w:pPr>
@@ -536,34 +605,37 @@
           <w:numId w:val="3"/>
         </w:numPr>
         <w:rPr>
-          <w:rFonts w:eastAsiaTheme="minorEastAsia"/>
-        </w:rPr>
-      </w:pPr>
-      <w:r>
-        <w:rPr>
-          <w:rFonts w:eastAsiaTheme="minorEastAsia"/>
-        </w:rPr>
-        <w:t xml:space="preserve">Go to the source tab and look at the value of ‘Central momentum of the beamline’ this is the initial momentum of the bunch at the linac entrance. Use this calculate the energy </w:t>
-      </w:r>
-      <w:r>
-        <w:rPr>
-          <w:rFonts w:eastAsiaTheme="minorEastAsia"/>
-        </w:rPr>
-        <w:t>E</w:t>
-      </w:r>
-      <w:r>
-        <w:rPr>
-          <w:rFonts w:eastAsiaTheme="minorEastAsia"/>
+          <w:rFonts w:ascii="Times New Roman" w:eastAsiaTheme="minorEastAsia" w:hAnsi="Times New Roman" w:cs="Times New Roman"/>
+        </w:rPr>
+      </w:pPr>
+      <w:r>
+        <w:rPr>
+          <w:rFonts w:ascii="Times New Roman" w:eastAsiaTheme="minorEastAsia" w:hAnsi="Times New Roman" w:cs="Times New Roman"/>
+        </w:rPr>
+        <w:t>Go to the source tab and look at the value of ‘Central momentum of the beamline’ this is the initial momentum of the bunch at the linac entrance. Use this calculate the energy E</w:t>
+      </w:r>
+      <w:r>
+        <w:rPr>
+          <w:rFonts w:ascii="Times New Roman" w:eastAsiaTheme="minorEastAsia" w:hAnsi="Times New Roman" w:cs="Times New Roman"/>
           <w:vertAlign w:val="subscript"/>
         </w:rPr>
         <w:t>0</w:t>
       </w:r>
       <w:r>
         <w:rPr>
-          <w:rFonts w:eastAsiaTheme="minorEastAsia"/>
+          <w:rFonts w:ascii="Times New Roman" w:eastAsiaTheme="minorEastAsia" w:hAnsi="Times New Roman" w:cs="Times New Roman"/>
         </w:rPr>
         <w:t>.</w:t>
       </w:r>
+    </w:p>
+    <w:p>
+      <w:pPr>
+        <w:pStyle w:val="ListParagraph"/>
+        <w:ind w:left="1440"/>
+        <w:rPr>
+          <w:rFonts w:ascii="Times New Roman" w:eastAsiaTheme="minorEastAsia" w:hAnsi="Times New Roman" w:cs="Times New Roman"/>
+        </w:rPr>
+      </w:pPr>
     </w:p>
     <w:p>
       <w:pPr>
@@ -573,83 +645,50 @@
           <w:numId w:val="3"/>
         </w:numPr>
         <w:rPr>
-          <w:rFonts w:eastAsiaTheme="minorEastAsia"/>
-        </w:rPr>
-      </w:pPr>
-      <w:r>
-        <w:rPr>
-          <w:rFonts w:eastAsiaTheme="minorEastAsia"/>
-        </w:rPr>
-        <w:t xml:space="preserve">Go visualization and run the simulation. Look at </w:t>
-      </w:r>
-      <w:proofErr w:type="spellStart"/>
-      <w:r>
-        <w:rPr>
-          <w:rFonts w:eastAsiaTheme="minorEastAsia"/>
-        </w:rPr>
-        <w:t>matrix_</w:t>
-      </w:r>
-      <w:proofErr w:type="gramStart"/>
-      <w:r>
-        <w:rPr>
-          <w:rFonts w:eastAsiaTheme="minorEastAsia"/>
-        </w:rPr>
-        <w:t>output.SDDS</w:t>
-      </w:r>
-      <w:proofErr w:type="gramEnd"/>
-      <w:r>
-        <w:rPr>
-          <w:rFonts w:eastAsiaTheme="minorEastAsia"/>
-        </w:rPr>
-        <w:t>_output</w:t>
-      </w:r>
-      <w:proofErr w:type="spellEnd"/>
-      <w:r>
-        <w:rPr>
-          <w:rFonts w:eastAsiaTheme="minorEastAsia"/>
-        </w:rPr>
-        <w:t xml:space="preserve"> and plot </w:t>
-      </w:r>
-      <w:r>
-        <w:rPr>
-          <w:rFonts w:eastAsiaTheme="minorEastAsia"/>
+          <w:rFonts w:ascii="Times New Roman" w:eastAsiaTheme="minorEastAsia" w:hAnsi="Times New Roman" w:cs="Times New Roman"/>
+        </w:rPr>
+      </w:pPr>
+      <w:r>
+        <w:rPr>
+          <w:rFonts w:ascii="Times New Roman" w:eastAsiaTheme="minorEastAsia" w:hAnsi="Times New Roman" w:cs="Times New Roman"/>
+        </w:rPr>
+        <w:t xml:space="preserve">Go visualization and run the simulation. Look at matrix_output.SDDS_output and plot </w:t>
+      </w:r>
+      <w:r>
+        <w:rPr>
+          <w:rFonts w:ascii="Times New Roman" w:eastAsiaTheme="minorEastAsia" w:hAnsi="Times New Roman" w:cs="Times New Roman"/>
           <w:i/>
         </w:rPr>
-        <w:t>R56 v</w:t>
-      </w:r>
-      <w:r>
-        <w:rPr>
-          <w:rFonts w:eastAsiaTheme="minorEastAsia"/>
-          <w:i/>
-        </w:rPr>
-        <w:t>s</w:t>
-      </w:r>
-      <w:r>
-        <w:rPr>
-          <w:rFonts w:eastAsiaTheme="minorEastAsia"/>
-          <w:i/>
-        </w:rPr>
-        <w:t xml:space="preserve"> s</w:t>
-      </w:r>
-      <w:r>
-        <w:rPr>
-          <w:rFonts w:eastAsiaTheme="minorEastAsia"/>
+        <w:t>R56 vs s</w:t>
+      </w:r>
+      <w:r>
+        <w:rPr>
+          <w:rFonts w:ascii="Times New Roman" w:eastAsiaTheme="minorEastAsia" w:hAnsi="Times New Roman" w:cs="Times New Roman"/>
         </w:rPr>
         <w:t xml:space="preserve"> to find R</w:t>
       </w:r>
       <w:r>
         <w:rPr>
-          <w:rFonts w:eastAsiaTheme="minorEastAsia"/>
+          <w:rFonts w:ascii="Times New Roman" w:eastAsiaTheme="minorEastAsia" w:hAnsi="Times New Roman" w:cs="Times New Roman"/>
           <w:vertAlign w:val="subscript"/>
         </w:rPr>
         <w:t xml:space="preserve">56 </w:t>
       </w:r>
       <w:r>
         <w:rPr>
-          <w:rFonts w:eastAsiaTheme="minorEastAsia"/>
+          <w:rFonts w:ascii="Times New Roman" w:eastAsiaTheme="minorEastAsia" w:hAnsi="Times New Roman" w:cs="Times New Roman"/>
         </w:rPr>
         <w:t>at the end of the chicane.</w:t>
       </w:r>
+    </w:p>
+    <w:p>
+      <w:pPr>
+        <w:pStyle w:val="ListParagraph"/>
+        <w:ind w:left="1440"/>
+        <w:rPr>
+          <w:rFonts w:ascii="Times New Roman" w:eastAsiaTheme="minorEastAsia" w:hAnsi="Times New Roman" w:cs="Times New Roman"/>
+        </w:rPr>
+      </w:pPr>
     </w:p>
     <w:p>
       <w:pPr>
@@ -659,43 +698,52 @@
           <w:numId w:val="3"/>
         </w:numPr>
         <w:rPr>
-          <w:rFonts w:eastAsiaTheme="minorEastAsia"/>
-        </w:rPr>
-      </w:pPr>
-      <w:r>
-        <w:rPr>
-          <w:rFonts w:eastAsiaTheme="minorEastAsia"/>
+          <w:rFonts w:ascii="Times New Roman" w:eastAsiaTheme="minorEastAsia" w:hAnsi="Times New Roman" w:cs="Times New Roman"/>
+        </w:rPr>
+      </w:pPr>
+      <w:r>
+        <w:rPr>
+          <w:rFonts w:ascii="Times New Roman" w:eastAsiaTheme="minorEastAsia" w:hAnsi="Times New Roman" w:cs="Times New Roman"/>
         </w:rPr>
         <w:t xml:space="preserve">Now that you have all the components calculate the optimal phase </w:t>
       </w:r>
       <m:oMath>
         <m:r>
           <w:rPr>
-            <w:rFonts w:ascii="Cambria Math" w:eastAsiaTheme="minorEastAsia" w:hAnsi="Cambria Math"/>
+            <w:rFonts w:ascii="Cambria Math" w:eastAsiaTheme="minorEastAsia" w:hAnsi="Cambria Math" w:cs="Times New Roman"/>
           </w:rPr>
           <m:t>ϕ</m:t>
         </m:r>
       </m:oMath>
       <w:r>
         <w:rPr>
-          <w:rFonts w:eastAsiaTheme="minorEastAsia"/>
+          <w:rFonts w:ascii="Times New Roman" w:eastAsiaTheme="minorEastAsia" w:hAnsi="Times New Roman" w:cs="Times New Roman"/>
         </w:rPr>
         <w:t xml:space="preserve"> to maximize the compression ratio C. When you have this number verify it with the instructor. Then in lattice got to RPN variables (under Beamline Elements) and put </w:t>
       </w:r>
       <m:oMath>
         <m:r>
           <w:rPr>
-            <w:rFonts w:ascii="Cambria Math" w:eastAsiaTheme="minorEastAsia" w:hAnsi="Cambria Math"/>
+            <w:rFonts w:ascii="Cambria Math" w:eastAsiaTheme="minorEastAsia" w:hAnsi="Cambria Math" w:cs="Times New Roman"/>
           </w:rPr>
           <m:t>ϕ</m:t>
         </m:r>
       </m:oMath>
       <w:r>
         <w:rPr>
-          <w:rFonts w:eastAsiaTheme="minorEastAsia"/>
+          <w:rFonts w:ascii="Times New Roman" w:eastAsiaTheme="minorEastAsia" w:hAnsi="Times New Roman" w:cs="Times New Roman"/>
         </w:rPr>
         <w:t xml:space="preserve"> in the value for ‘PHASE’</w:t>
       </w:r>
+    </w:p>
+    <w:p>
+      <w:pPr>
+        <w:pStyle w:val="ListParagraph"/>
+        <w:ind w:left="1440"/>
+        <w:rPr>
+          <w:rFonts w:ascii="Times New Roman" w:eastAsiaTheme="minorEastAsia" w:hAnsi="Times New Roman" w:cs="Times New Roman"/>
+        </w:rPr>
+      </w:pPr>
     </w:p>
     <w:p>
       <w:pPr>
@@ -704,8 +752,14 @@
           <w:ilvl w:val="0"/>
           <w:numId w:val="3"/>
         </w:numPr>
-      </w:pPr>
-      <w:r>
+        <w:rPr>
+          <w:rFonts w:ascii="Times New Roman" w:hAnsi="Times New Roman" w:cs="Times New Roman"/>
+        </w:rPr>
+      </w:pPr>
+      <w:r>
+        <w:rPr>
+          <w:rFonts w:ascii="Times New Roman" w:hAnsi="Times New Roman" w:cs="Times New Roman"/>
+        </w:rPr>
         <w:t>Go to ‘Visualization’ and run the simulation.</w:t>
       </w:r>
     </w:p>
@@ -716,43 +770,38 @@
           <w:ilvl w:val="1"/>
           <w:numId w:val="3"/>
         </w:numPr>
-      </w:pPr>
-      <w:r>
+        <w:rPr>
+          <w:rFonts w:ascii="Times New Roman" w:hAnsi="Times New Roman" w:cs="Times New Roman"/>
+        </w:rPr>
+      </w:pPr>
+      <w:r>
+        <w:rPr>
+          <w:rFonts w:ascii="Times New Roman" w:hAnsi="Times New Roman" w:cs="Times New Roman"/>
+        </w:rPr>
         <w:t xml:space="preserve">Look at plots of </w:t>
       </w:r>
-      <w:proofErr w:type="spellStart"/>
-      <w:r>
-        <w:rPr>
+      <w:r>
+        <w:rPr>
+          <w:rFonts w:ascii="Times New Roman" w:hAnsi="Times New Roman" w:cs="Times New Roman"/>
           <w:i/>
         </w:rPr>
-        <w:t>tFrequency</w:t>
-      </w:r>
-      <w:proofErr w:type="spellEnd"/>
-      <w:r>
-        <w:rPr>
-          <w:i/>
-        </w:rPr>
-        <w:t xml:space="preserve"> vs t</w:t>
-      </w:r>
-      <w:r>
-        <w:t xml:space="preserve"> in </w:t>
-      </w:r>
-      <w:proofErr w:type="spellStart"/>
-      <w:r>
-        <w:t>hist_chicane</w:t>
-      </w:r>
-      <w:proofErr w:type="spellEnd"/>
-      <w:r>
-        <w:t xml:space="preserve"> and </w:t>
-      </w:r>
-      <w:proofErr w:type="spellStart"/>
-      <w:r>
-        <w:t>hist_chicane_end</w:t>
-      </w:r>
-      <w:proofErr w:type="spellEnd"/>
-      <w:r>
-        <w:t>. What has happened to the longitudinal distribution of the bunch?</w:t>
-      </w:r>
+        <w:t>tFrequency vs t</w:t>
+      </w:r>
+      <w:r>
+        <w:rPr>
+          <w:rFonts w:ascii="Times New Roman" w:hAnsi="Times New Roman" w:cs="Times New Roman"/>
+        </w:rPr>
+        <w:t xml:space="preserve"> in hist_chicane and hist_chicane_end. What has happened to the longitudinal distribution of the bunch?</w:t>
+      </w:r>
+    </w:p>
+    <w:p>
+      <w:pPr>
+        <w:pStyle w:val="ListParagraph"/>
+        <w:ind w:left="1440"/>
+        <w:rPr>
+          <w:rFonts w:ascii="Times New Roman" w:hAnsi="Times New Roman" w:cs="Times New Roman"/>
+        </w:rPr>
+      </w:pPr>
     </w:p>
     <w:p>
       <w:pPr>
@@ -761,31 +810,44 @@
           <w:ilvl w:val="1"/>
           <w:numId w:val="3"/>
         </w:numPr>
-      </w:pPr>
-      <w:r>
-        <w:lastRenderedPageBreak/>
+        <w:rPr>
+          <w:rFonts w:ascii="Times New Roman" w:hAnsi="Times New Roman" w:cs="Times New Roman"/>
+        </w:rPr>
+      </w:pPr>
+      <w:r>
+        <w:rPr>
+          <w:rFonts w:ascii="Times New Roman" w:hAnsi="Times New Roman" w:cs="Times New Roman"/>
+        </w:rPr>
         <w:t>Now chang</w:t>
       </w:r>
       <w:r>
+        <w:rPr>
+          <w:rFonts w:ascii="Times New Roman" w:hAnsi="Times New Roman" w:cs="Times New Roman"/>
+        </w:rPr>
         <w:t xml:space="preserve">e the histograms to plot </w:t>
       </w:r>
-      <w:proofErr w:type="spellStart"/>
-      <w:r>
-        <w:rPr>
+      <w:r>
+        <w:rPr>
+          <w:rFonts w:ascii="Times New Roman" w:hAnsi="Times New Roman" w:cs="Times New Roman"/>
           <w:i/>
         </w:rPr>
-        <w:t>deltaFrequency</w:t>
-      </w:r>
-      <w:proofErr w:type="spellEnd"/>
-      <w:r>
-        <w:rPr>
-          <w:i/>
-        </w:rPr>
-        <w:t xml:space="preserve"> vs delta</w:t>
-      </w:r>
-      <w:r>
+        <w:t>deltaFrequency vs delta</w:t>
+      </w:r>
+      <w:r>
+        <w:rPr>
+          <w:rFonts w:ascii="Times New Roman" w:hAnsi="Times New Roman" w:cs="Times New Roman"/>
+        </w:rPr>
         <w:t>. Do the distributions look different at the beginning and end of the chicane?</w:t>
       </w:r>
+    </w:p>
+    <w:p>
+      <w:pPr>
+        <w:pStyle w:val="ListParagraph"/>
+        <w:ind w:left="1440"/>
+        <w:rPr>
+          <w:rFonts w:ascii="Times New Roman" w:hAnsi="Times New Roman" w:cs="Times New Roman"/>
+        </w:rPr>
+      </w:pPr>
     </w:p>
     <w:p>
       <w:pPr>
@@ -794,32 +856,38 @@
           <w:ilvl w:val="1"/>
           <w:numId w:val="3"/>
         </w:numPr>
-      </w:pPr>
-      <w:r>
-        <w:t xml:space="preserve">In </w:t>
-      </w:r>
-      <w:proofErr w:type="spellStart"/>
-      <w:r>
-        <w:t>run_</w:t>
-      </w:r>
-      <w:proofErr w:type="gramStart"/>
-      <w:r>
-        <w:t>setup.output</w:t>
-      </w:r>
-      <w:proofErr w:type="spellEnd"/>
-      <w:proofErr w:type="gramEnd"/>
-      <w:r>
-        <w:t xml:space="preserve"> make sure </w:t>
-      </w:r>
-      <w:r>
-        <w:rPr>
+        <w:rPr>
+          <w:rFonts w:ascii="Times New Roman" w:hAnsi="Times New Roman" w:cs="Times New Roman"/>
+        </w:rPr>
+      </w:pPr>
+      <w:r>
+        <w:rPr>
+          <w:rFonts w:ascii="Times New Roman" w:hAnsi="Times New Roman" w:cs="Times New Roman"/>
+        </w:rPr>
+        <w:t xml:space="preserve">In run_setup.output make sure </w:t>
+      </w:r>
+      <w:r>
+        <w:rPr>
+          <w:rFonts w:ascii="Times New Roman" w:hAnsi="Times New Roman" w:cs="Times New Roman"/>
           <w:i/>
         </w:rPr>
         <w:t>p vs t</w:t>
       </w:r>
       <w:r>
+        <w:rPr>
+          <w:rFonts w:ascii="Times New Roman" w:hAnsi="Times New Roman" w:cs="Times New Roman"/>
+        </w:rPr>
         <w:t xml:space="preserve"> is plotted. Save a picture of the longitudinal phase space.</w:t>
       </w:r>
+    </w:p>
+    <w:p>
+      <w:pPr>
+        <w:pStyle w:val="ListParagraph"/>
+        <w:ind w:left="1440"/>
+        <w:rPr>
+          <w:rFonts w:ascii="Times New Roman" w:hAnsi="Times New Roman" w:cs="Times New Roman"/>
+        </w:rPr>
+      </w:pPr>
     </w:p>
     <w:p>
       <w:pPr>
@@ -828,29 +896,15 @@
           <w:ilvl w:val="0"/>
           <w:numId w:val="3"/>
         </w:numPr>
-      </w:pPr>
-      <w:r>
-        <w:t xml:space="preserve">Let’s turn on CSR in the dipoles and see what happens. Go to ‘Control’ and find the </w:t>
-      </w:r>
-      <w:r>
-        <w:t>‘</w:t>
-      </w:r>
-      <w:proofErr w:type="spellStart"/>
-      <w:r>
-        <w:t>alter_elements</w:t>
-      </w:r>
-      <w:proofErr w:type="spellEnd"/>
-      <w:r>
-        <w:t>’</w:t>
-      </w:r>
-      <w:r>
-        <w:t xml:space="preserve"> command with ‘item = CSR, name = BEND?’. Change ‘Value</w:t>
-      </w:r>
-      <w:r>
-        <w:t>’</w:t>
-      </w:r>
-      <w:r>
-        <w:t xml:space="preserve"> from 0 to 1 and save changes. Go back and rerun the simulation.</w:t>
+        <w:rPr>
+          <w:rFonts w:ascii="Times New Roman" w:hAnsi="Times New Roman" w:cs="Times New Roman"/>
+        </w:rPr>
+      </w:pPr>
+      <w:r>
+        <w:rPr>
+          <w:rFonts w:ascii="Times New Roman" w:hAnsi="Times New Roman" w:cs="Times New Roman"/>
+        </w:rPr>
+        <w:t>Let’s turn on CSR in the dipoles and see what happens. Go to ‘Control’ and find the ‘alter_elements’ command with ‘item = CSR, name = BEND?’. Change ‘Value’ from 0 to 1 and save changes. Go back and rerun the simulation.</w:t>
       </w:r>
     </w:p>
     <w:p>
@@ -860,23 +914,25 @@
           <w:ilvl w:val="1"/>
           <w:numId w:val="3"/>
         </w:numPr>
-      </w:pPr>
-      <w:r>
-        <w:t xml:space="preserve">How does the longitudinal phase space in </w:t>
-      </w:r>
-      <w:proofErr w:type="spellStart"/>
-      <w:r>
-        <w:t>run_</w:t>
-      </w:r>
-      <w:proofErr w:type="gramStart"/>
-      <w:r>
-        <w:t>setup.output</w:t>
-      </w:r>
-      <w:proofErr w:type="spellEnd"/>
-      <w:proofErr w:type="gramEnd"/>
-      <w:r>
-        <w:t xml:space="preserve"> look different from the picture you saved with CSR off?</w:t>
-      </w:r>
+        <w:rPr>
+          <w:rFonts w:ascii="Times New Roman" w:hAnsi="Times New Roman" w:cs="Times New Roman"/>
+        </w:rPr>
+      </w:pPr>
+      <w:r>
+        <w:rPr>
+          <w:rFonts w:ascii="Times New Roman" w:hAnsi="Times New Roman" w:cs="Times New Roman"/>
+        </w:rPr>
+        <w:t>How does the longitudinal phase space in run_setup.output look different from the picture you saved with CSR off?</w:t>
+      </w:r>
+    </w:p>
+    <w:p>
+      <w:pPr>
+        <w:pStyle w:val="ListParagraph"/>
+        <w:ind w:left="1440"/>
+        <w:rPr>
+          <w:rFonts w:ascii="Times New Roman" w:hAnsi="Times New Roman" w:cs="Times New Roman"/>
+        </w:rPr>
+      </w:pPr>
     </w:p>
     <w:p>
       <w:pPr>
@@ -885,18 +941,25 @@
           <w:ilvl w:val="1"/>
           <w:numId w:val="3"/>
         </w:numPr>
-      </w:pPr>
-      <w:r>
-        <w:t xml:space="preserve">Look at the histograms of </w:t>
-      </w:r>
-      <w:proofErr w:type="spellStart"/>
-      <w:r>
-        <w:t>deltaFrequency</w:t>
-      </w:r>
-      <w:proofErr w:type="spellEnd"/>
-      <w:r>
-        <w:t xml:space="preserve"> vs delta at the start and end of the chicane. Why have they changed?</w:t>
-      </w:r>
+        <w:rPr>
+          <w:rFonts w:ascii="Times New Roman" w:hAnsi="Times New Roman" w:cs="Times New Roman"/>
+        </w:rPr>
+      </w:pPr>
+      <w:r>
+        <w:rPr>
+          <w:rFonts w:ascii="Times New Roman" w:hAnsi="Times New Roman" w:cs="Times New Roman"/>
+        </w:rPr>
+        <w:t>Look at the histograms of deltaFrequency vs delta at the start and end of the chicane. Why have they changed?</w:t>
+      </w:r>
+    </w:p>
+    <w:p>
+      <w:pPr>
+        <w:pStyle w:val="ListParagraph"/>
+        <w:ind w:left="1440"/>
+        <w:rPr>
+          <w:rFonts w:ascii="Times New Roman" w:hAnsi="Times New Roman" w:cs="Times New Roman"/>
+        </w:rPr>
+      </w:pPr>
     </w:p>
     <w:p>
       <w:pPr>
@@ -905,19 +968,20 @@
           <w:ilvl w:val="1"/>
           <w:numId w:val="3"/>
         </w:numPr>
-      </w:pPr>
-      <w:r>
-        <w:t xml:space="preserve">Before </w:t>
-      </w:r>
-      <w:r>
-        <w:t>we move on lets</w:t>
-      </w:r>
-      <w:r>
-        <w:t xml:space="preserve"> plot </w:t>
+        <w:rPr>
+          <w:rFonts w:ascii="Times New Roman" w:hAnsi="Times New Roman" w:cs="Times New Roman"/>
+        </w:rPr>
+      </w:pPr>
+      <w:r>
+        <w:rPr>
+          <w:rFonts w:ascii="Times New Roman" w:hAnsi="Times New Roman" w:cs="Times New Roman"/>
+        </w:rPr>
+        <w:t xml:space="preserve">Before we move on lets plot </w:t>
       </w:r>
       <w:proofErr w:type="spellStart"/>
       <w:r>
         <w:rPr>
+          <w:rFonts w:ascii="Times New Roman" w:hAnsi="Times New Roman" w:cs="Times New Roman"/>
           <w:i/>
         </w:rPr>
         <w:t>enx</w:t>
@@ -925,37 +989,41 @@
       <w:proofErr w:type="spellEnd"/>
       <w:r>
         <w:rPr>
+          <w:rFonts w:ascii="Times New Roman" w:hAnsi="Times New Roman" w:cs="Times New Roman"/>
           <w:i/>
         </w:rPr>
         <w:t xml:space="preserve"> vs s</w:t>
       </w:r>
       <w:r>
-        <w:t xml:space="preserve"> in </w:t>
+        <w:rPr>
+          <w:rFonts w:ascii="Times New Roman" w:hAnsi="Times New Roman" w:cs="Times New Roman"/>
+        </w:rPr>
+        <w:t xml:space="preserve"> in run_setup.sigma (if it is not already shown). Use this plot to record </w:t>
       </w:r>
       <w:proofErr w:type="spellStart"/>
       <w:r>
-        <w:t>run_</w:t>
-      </w:r>
-      <w:proofErr w:type="gramStart"/>
-      <w:r>
-        <w:t>setup.sigma</w:t>
+        <w:rPr>
+          <w:rFonts w:ascii="Times New Roman" w:hAnsi="Times New Roman" w:cs="Times New Roman"/>
+          <w:i/>
+        </w:rPr>
+        <w:t>enx</w:t>
       </w:r>
       <w:proofErr w:type="spellEnd"/>
-      <w:proofErr w:type="gramEnd"/>
-      <w:r>
-        <w:t xml:space="preserve"> (if it is not already shown). Use this plot to record </w:t>
-      </w:r>
-      <w:proofErr w:type="spellStart"/>
-      <w:r>
-        <w:rPr>
-          <w:i/>
-        </w:rPr>
-        <w:t>enx</w:t>
-      </w:r>
-      <w:proofErr w:type="spellEnd"/>
-      <w:r>
+      <w:r>
+        <w:rPr>
+          <w:rFonts w:ascii="Times New Roman" w:hAnsi="Times New Roman" w:cs="Times New Roman"/>
+        </w:rPr>
         <w:t>, the normalized x-emittance, at the end of beam line.</w:t>
       </w:r>
+    </w:p>
+    <w:p>
+      <w:pPr>
+        <w:pStyle w:val="ListParagraph"/>
+        <w:ind w:left="1440"/>
+        <w:rPr>
+          <w:rFonts w:ascii="Times New Roman" w:hAnsi="Times New Roman" w:cs="Times New Roman"/>
+        </w:rPr>
+      </w:pPr>
     </w:p>
     <w:p>
       <w:pPr>
@@ -964,34 +1032,26 @@
           <w:ilvl w:val="0"/>
           <w:numId w:val="3"/>
         </w:numPr>
-      </w:pPr>
-      <w:r>
-        <w:t>Next let’s try adjusting how elegant is modeling the CSR.</w:t>
-      </w:r>
-      <w:r>
-        <w:t xml:space="preserve"> </w:t>
-      </w:r>
-      <w:r>
-        <w:t xml:space="preserve">Right now we are using the ‘Steady State’ </w:t>
-      </w:r>
-      <w:r>
-        <w:t xml:space="preserve">CSR </w:t>
-      </w:r>
-      <w:r>
-        <w:t>model.</w:t>
-      </w:r>
-      <w:r>
-        <w:t xml:space="preserve"> </w:t>
-      </w:r>
-      <w:r>
-        <w:t>Now let’s change the model. Go to control and find the ‘</w:t>
-      </w:r>
-      <w:proofErr w:type="spellStart"/>
-      <w:r>
+        <w:rPr>
+          <w:rFonts w:ascii="Times New Roman" w:hAnsi="Times New Roman" w:cs="Times New Roman"/>
+        </w:rPr>
+      </w:pPr>
+      <w:r>
+        <w:rPr>
+          <w:rFonts w:ascii="Times New Roman" w:hAnsi="Times New Roman" w:cs="Times New Roman"/>
+        </w:rPr>
+        <w:t>Next let’s try adjusting how elegant is modeling the CSR. Right now we are using the ‘Steady State’ CSR model. Now let’s change the model. Go to control and find the ‘</w:t>
+      </w:r>
+      <w:r>
+        <w:rPr>
+          <w:rFonts w:ascii="Times New Roman" w:hAnsi="Times New Roman" w:cs="Times New Roman"/>
+        </w:rPr>
         <w:t>alter_elements</w:t>
       </w:r>
-      <w:proofErr w:type="spellEnd"/>
-      <w:r>
+      <w:r>
+        <w:rPr>
+          <w:rFonts w:ascii="Times New Roman" w:hAnsi="Times New Roman" w:cs="Times New Roman"/>
+        </w:rPr>
         <w:t>’ command that says ‘item = STEADY_STATE, name = BEND?’.  Change ‘Value’ from 1 to 0 and save changes. Now when we run the simulation elegant will use a more sophisticated calculation of CSR that includes transient effects.</w:t>
       </w:r>
     </w:p>
@@ -1002,22 +1062,37 @@
           <w:ilvl w:val="1"/>
           <w:numId w:val="3"/>
         </w:numPr>
-      </w:pPr>
-      <w:r>
+        <w:rPr>
+          <w:rFonts w:ascii="Times New Roman" w:hAnsi="Times New Roman" w:cs="Times New Roman"/>
+        </w:rPr>
+      </w:pPr>
+      <w:r>
+        <w:rPr>
+          <w:rFonts w:ascii="Times New Roman" w:hAnsi="Times New Roman" w:cs="Times New Roman"/>
+        </w:rPr>
         <w:t>Based on what you’ve learned what do you think will happen to the emittance</w:t>
       </w:r>
       <w:r>
+        <w:rPr>
+          <w:rFonts w:ascii="Times New Roman" w:hAnsi="Times New Roman" w:cs="Times New Roman"/>
+        </w:rPr>
         <w:t xml:space="preserve"> at the end of the beam line</w:t>
       </w:r>
       <w:r>
-        <w:t>?</w:t>
-      </w:r>
-      <w:r>
-        <w:t xml:space="preserve"> </w:t>
-      </w:r>
-      <w:r>
-        <w:t>Will it be higher, lower, or unchanged?</w:t>
-      </w:r>
+        <w:rPr>
+          <w:rFonts w:ascii="Times New Roman" w:hAnsi="Times New Roman" w:cs="Times New Roman"/>
+        </w:rPr>
+        <w:t>? Will it be higher, lower, or unchanged?</w:t>
+      </w:r>
+    </w:p>
+    <w:p>
+      <w:pPr>
+        <w:pStyle w:val="ListParagraph"/>
+        <w:ind w:left="1440"/>
+        <w:rPr>
+          <w:rFonts w:ascii="Times New Roman" w:hAnsi="Times New Roman" w:cs="Times New Roman"/>
+        </w:rPr>
+      </w:pPr>
     </w:p>
     <w:p>
       <w:pPr>
@@ -1026,24 +1101,40 @@
           <w:ilvl w:val="1"/>
           <w:numId w:val="3"/>
         </w:numPr>
-      </w:pPr>
-      <w:r>
-        <w:t>Now rerun the simulation</w:t>
-      </w:r>
-      <w:r>
-        <w:t xml:space="preserve">. Look at </w:t>
+        <w:rPr>
+          <w:rFonts w:ascii="Times New Roman" w:hAnsi="Times New Roman" w:cs="Times New Roman"/>
+        </w:rPr>
+      </w:pPr>
+      <w:r>
+        <w:rPr>
+          <w:rFonts w:ascii="Times New Roman" w:hAnsi="Times New Roman" w:cs="Times New Roman"/>
+        </w:rPr>
+        <w:t xml:space="preserve">Now rerun the simulation. Look at </w:t>
       </w:r>
       <w:proofErr w:type="spellStart"/>
       <w:r>
         <w:rPr>
+          <w:rFonts w:ascii="Times New Roman" w:hAnsi="Times New Roman" w:cs="Times New Roman"/>
           <w:i/>
         </w:rPr>
         <w:t>enx</w:t>
       </w:r>
       <w:proofErr w:type="spellEnd"/>
       <w:r>
+        <w:rPr>
+          <w:rFonts w:ascii="Times New Roman" w:hAnsi="Times New Roman" w:cs="Times New Roman"/>
+        </w:rPr>
         <w:t xml:space="preserve"> at the end of the beam line again. What happened? Can you explain your observation?</w:t>
       </w:r>
+    </w:p>
+    <w:p>
+      <w:pPr>
+        <w:pStyle w:val="ListParagraph"/>
+        <w:ind w:left="1440"/>
+        <w:rPr>
+          <w:rFonts w:ascii="Times New Roman" w:hAnsi="Times New Roman" w:cs="Times New Roman"/>
+        </w:rPr>
+      </w:pPr>
     </w:p>
     <w:p>
       <w:pPr>
@@ -1052,39 +1143,43 @@
           <w:ilvl w:val="0"/>
           <w:numId w:val="3"/>
         </w:numPr>
-      </w:pPr>
-      <w:r>
+        <w:rPr>
+          <w:rFonts w:ascii="Times New Roman" w:hAnsi="Times New Roman" w:cs="Times New Roman"/>
+        </w:rPr>
+      </w:pPr>
+      <w:r>
+        <w:rPr>
+          <w:rFonts w:ascii="Times New Roman" w:hAnsi="Times New Roman" w:cs="Times New Roman"/>
+        </w:rPr>
         <w:t xml:space="preserve">Now let’s turn on one more option in </w:t>
       </w:r>
       <w:proofErr w:type="spellStart"/>
       <w:r>
+        <w:rPr>
+          <w:rFonts w:ascii="Times New Roman" w:hAnsi="Times New Roman" w:cs="Times New Roman"/>
+        </w:rPr>
         <w:t>elegant’s</w:t>
       </w:r>
       <w:proofErr w:type="spellEnd"/>
       <w:r>
+        <w:rPr>
+          <w:rFonts w:ascii="Times New Roman" w:hAnsi="Times New Roman" w:cs="Times New Roman"/>
+        </w:rPr>
         <w:t xml:space="preserve"> CSR routines. Currently the electrons only experience CSR while they are in a dipole. However, while electrons won’t produce radiation outside the dipole, any radiation they produced in an upstream dipole could continue to propagate with the electrons out into a drift space. Let’s turn on ‘</w:t>
       </w:r>
       <w:proofErr w:type="spellStart"/>
       <w:r>
+        <w:rPr>
+          <w:rFonts w:ascii="Times New Roman" w:hAnsi="Times New Roman" w:cs="Times New Roman"/>
+        </w:rPr>
         <w:t>csrdrifts</w:t>
       </w:r>
       <w:proofErr w:type="spellEnd"/>
       <w:r>
-        <w:t>’ to allow this effect. Go to ‘Control’ and find the ‘</w:t>
-      </w:r>
-      <w:proofErr w:type="spellStart"/>
-      <w:r>
-        <w:t>alter_elements</w:t>
-      </w:r>
-      <w:proofErr w:type="spellEnd"/>
-      <w:r>
-        <w:t>’ command with ‘item = CSR, name = D_FODO’ and change</w:t>
-      </w:r>
-      <w:r>
-        <w:t xml:space="preserve"> </w:t>
-      </w:r>
-      <w:r>
-        <w:t>‘value’ from 0 to 1. Now rerun the simulation.</w:t>
+        <w:rPr>
+          <w:rFonts w:ascii="Times New Roman" w:hAnsi="Times New Roman" w:cs="Times New Roman"/>
+        </w:rPr>
+        <w:t>’ to allow this effect. Go to ‘Control’ and find the ‘alter_elements’ command with ‘item = CSR, name = D_FODO’ and change ‘value’ from 0 to 1. Now rerun the simulation.</w:t>
       </w:r>
     </w:p>
     <w:p>
@@ -1094,67 +1189,80 @@
           <w:ilvl w:val="1"/>
           <w:numId w:val="3"/>
         </w:numPr>
-      </w:pPr>
-      <w:r>
+        <w:rPr>
+          <w:rFonts w:ascii="Times New Roman" w:hAnsi="Times New Roman" w:cs="Times New Roman"/>
+        </w:rPr>
+      </w:pPr>
+      <w:r>
+        <w:rPr>
+          <w:rFonts w:ascii="Times New Roman" w:hAnsi="Times New Roman" w:cs="Times New Roman"/>
+        </w:rPr>
         <w:t xml:space="preserve">Now look at </w:t>
       </w:r>
       <w:r>
+        <w:rPr>
+          <w:rFonts w:ascii="Times New Roman" w:hAnsi="Times New Roman" w:cs="Times New Roman"/>
+        </w:rPr>
         <w:t xml:space="preserve">the </w:t>
       </w:r>
-      <w:proofErr w:type="spellStart"/>
-      <w:r>
-        <w:t>hist_chicane_end</w:t>
-      </w:r>
-      <w:proofErr w:type="spellEnd"/>
-      <w:r>
-        <w:t xml:space="preserve"> and </w:t>
-      </w:r>
-      <w:proofErr w:type="spellStart"/>
-      <w:r>
-        <w:t>hist_final</w:t>
-      </w:r>
-      <w:proofErr w:type="spellEnd"/>
-      <w:r>
+      <w:r>
+        <w:rPr>
+          <w:rFonts w:ascii="Times New Roman" w:hAnsi="Times New Roman" w:cs="Times New Roman"/>
+        </w:rPr>
+        <w:t xml:space="preserve">hist_chicane_end and hist_final </w:t>
+      </w:r>
+      <w:r>
+        <w:rPr>
+          <w:rFonts w:ascii="Times New Roman" w:hAnsi="Times New Roman" w:cs="Times New Roman"/>
+        </w:rPr>
+        <w:t xml:space="preserve">plots </w:t>
+      </w:r>
+      <w:r>
+        <w:rPr>
+          <w:rFonts w:ascii="Times New Roman" w:hAnsi="Times New Roman" w:cs="Times New Roman"/>
+        </w:rPr>
+        <w:t xml:space="preserve">and plot </w:t>
+      </w:r>
+      <w:r>
+        <w:rPr>
+          <w:rFonts w:ascii="Times New Roman" w:hAnsi="Times New Roman" w:cs="Times New Roman"/>
+          <w:i/>
+        </w:rPr>
+        <w:t>deltaFrequency vs delta</w:t>
+      </w:r>
+      <w:r>
+        <w:rPr>
+          <w:rFonts w:ascii="Times New Roman" w:hAnsi="Times New Roman" w:cs="Times New Roman"/>
+        </w:rPr>
         <w:t xml:space="preserve"> </w:t>
       </w:r>
       <w:r>
-        <w:t xml:space="preserve">plots </w:t>
-      </w:r>
-      <w:r>
-        <w:t xml:space="preserve">and plot </w:t>
-      </w:r>
-      <w:proofErr w:type="spellStart"/>
-      <w:r>
-        <w:rPr>
-          <w:i/>
-        </w:rPr>
-        <w:t>deltaFrequency</w:t>
-      </w:r>
-      <w:proofErr w:type="spellEnd"/>
-      <w:r>
-        <w:rPr>
-          <w:i/>
-        </w:rPr>
-        <w:t xml:space="preserve"> vs delta</w:t>
-      </w:r>
-      <w:r>
-        <w:t xml:space="preserve"> </w:t>
-      </w:r>
-      <w:r>
+        <w:rPr>
+          <w:rFonts w:ascii="Times New Roman" w:hAnsi="Times New Roman" w:cs="Times New Roman"/>
+        </w:rPr>
         <w:t>in</w:t>
       </w:r>
       <w:r>
+        <w:rPr>
+          <w:rFonts w:ascii="Times New Roman" w:hAnsi="Times New Roman" w:cs="Times New Roman"/>
+        </w:rPr>
         <w:t xml:space="preserve"> each one.</w:t>
       </w:r>
       <w:r>
-        <w:t xml:space="preserve"> Are they different?</w:t>
-      </w:r>
-      <w:r>
-        <w:t xml:space="preserve"> </w:t>
-      </w:r>
-      <w:r>
-        <w:t>Why is this?</w:t>
-      </w:r>
+        <w:rPr>
+          <w:rFonts w:ascii="Times New Roman" w:hAnsi="Times New Roman" w:cs="Times New Roman"/>
+        </w:rPr>
+        <w:t xml:space="preserve"> Are they different? Why is this?</w:t>
+      </w:r>
+    </w:p>
+    <w:p>
+      <w:pPr>
+        <w:pStyle w:val="ListParagraph"/>
+        <w:ind w:left="1440"/>
+        <w:rPr>
+          <w:rFonts w:ascii="Times New Roman" w:hAnsi="Times New Roman" w:cs="Times New Roman"/>
+        </w:rPr>
+      </w:pPr>
     </w:p>
     <w:p>
       <w:pPr>
@@ -1163,55 +1271,56 @@
           <w:ilvl w:val="1"/>
           <w:numId w:val="3"/>
         </w:numPr>
-      </w:pPr>
-      <w:r>
+        <w:rPr>
+          <w:rFonts w:ascii="Times New Roman" w:hAnsi="Times New Roman" w:cs="Times New Roman"/>
+        </w:rPr>
+      </w:pPr>
+      <w:r>
+        <w:rPr>
+          <w:rFonts w:ascii="Times New Roman" w:hAnsi="Times New Roman" w:cs="Times New Roman"/>
+        </w:rPr>
         <w:t>Look</w:t>
       </w:r>
       <w:r>
+        <w:rPr>
+          <w:rFonts w:ascii="Times New Roman" w:hAnsi="Times New Roman" w:cs="Times New Roman"/>
+        </w:rPr>
         <w:t xml:space="preserve"> </w:t>
       </w:r>
       <w:r>
         <w:rPr>
+          <w:rFonts w:ascii="Times New Roman" w:hAnsi="Times New Roman" w:cs="Times New Roman"/>
           <w:i/>
         </w:rPr>
-        <w:t xml:space="preserve">at </w:t>
-      </w:r>
-      <w:proofErr w:type="spellStart"/>
-      <w:r>
-        <w:rPr>
-          <w:i/>
-        </w:rPr>
-        <w:t>tFrequency</w:t>
-      </w:r>
-      <w:proofErr w:type="spellEnd"/>
-      <w:r>
-        <w:rPr>
-          <w:i/>
-        </w:rPr>
-        <w:t xml:space="preserve"> vs t</w:t>
-      </w:r>
-      <w:r>
+        <w:t>at tFrequency vs t</w:t>
+      </w:r>
+      <w:r>
+        <w:rPr>
+          <w:rFonts w:ascii="Times New Roman" w:hAnsi="Times New Roman" w:cs="Times New Roman"/>
+        </w:rPr>
         <w:t xml:space="preserve"> </w:t>
       </w:r>
       <w:r>
-        <w:t xml:space="preserve">in </w:t>
-      </w:r>
-      <w:proofErr w:type="spellStart"/>
-      <w:r>
-        <w:t>hist_chicane_end</w:t>
-      </w:r>
-      <w:proofErr w:type="spellEnd"/>
-      <w:r>
-        <w:t xml:space="preserve"> and </w:t>
-      </w:r>
-      <w:proofErr w:type="spellStart"/>
-      <w:r>
-        <w:t>hist_final</w:t>
-      </w:r>
-      <w:proofErr w:type="spellEnd"/>
-      <w:r>
+        <w:rPr>
+          <w:rFonts w:ascii="Times New Roman" w:hAnsi="Times New Roman" w:cs="Times New Roman"/>
+        </w:rPr>
+        <w:t>in hist_chicane_end and hist_final</w:t>
+      </w:r>
+      <w:r>
+        <w:rPr>
+          <w:rFonts w:ascii="Times New Roman" w:hAnsi="Times New Roman" w:cs="Times New Roman"/>
+        </w:rPr>
         <w:t>. Are they different? Why or why not?</w:t>
       </w:r>
+    </w:p>
+    <w:p>
+      <w:pPr>
+        <w:pStyle w:val="ListParagraph"/>
+        <w:ind w:left="1440"/>
+        <w:rPr>
+          <w:rFonts w:ascii="Times New Roman" w:hAnsi="Times New Roman" w:cs="Times New Roman"/>
+        </w:rPr>
+      </w:pPr>
     </w:p>
     <w:p>
       <w:pPr>
@@ -1220,37 +1329,55 @@
           <w:ilvl w:val="1"/>
           <w:numId w:val="3"/>
         </w:numPr>
-      </w:pPr>
-      <w:r>
-        <w:t>L</w:t>
-      </w:r>
-      <w:r>
-        <w:t xml:space="preserve">ook at </w:t>
+        <w:rPr>
+          <w:rFonts w:ascii="Times New Roman" w:hAnsi="Times New Roman" w:cs="Times New Roman"/>
+        </w:rPr>
+      </w:pPr>
+      <w:r>
+        <w:rPr>
+          <w:rFonts w:ascii="Times New Roman" w:hAnsi="Times New Roman" w:cs="Times New Roman"/>
+        </w:rPr>
+        <w:t xml:space="preserve">Look at </w:t>
       </w:r>
       <w:proofErr w:type="spellStart"/>
       <w:r>
         <w:rPr>
+          <w:rFonts w:ascii="Times New Roman" w:hAnsi="Times New Roman" w:cs="Times New Roman"/>
           <w:i/>
         </w:rPr>
         <w:t>enx</w:t>
       </w:r>
       <w:proofErr w:type="spellEnd"/>
       <w:r>
+        <w:rPr>
+          <w:rFonts w:ascii="Times New Roman" w:hAnsi="Times New Roman" w:cs="Times New Roman"/>
+        </w:rPr>
         <w:t xml:space="preserve">, what is the value of </w:t>
       </w:r>
       <w:proofErr w:type="spellStart"/>
       <w:r>
         <w:rPr>
+          <w:rFonts w:ascii="Times New Roman" w:hAnsi="Times New Roman" w:cs="Times New Roman"/>
           <w:i/>
         </w:rPr>
         <w:t>enx</w:t>
       </w:r>
       <w:proofErr w:type="spellEnd"/>
       <w:r>
+        <w:rPr>
+          <w:rFonts w:ascii="Times New Roman" w:hAnsi="Times New Roman" w:cs="Times New Roman"/>
+        </w:rPr>
         <w:t>? Has it changed? Why would this be?</w:t>
       </w:r>
-      <w:bookmarkStart w:id="0" w:name="_GoBack"/>
-      <w:bookmarkEnd w:id="0"/>
+    </w:p>
+    <w:p>
+      <w:pPr>
+        <w:pStyle w:val="ListParagraph"/>
+        <w:ind w:left="1440"/>
+        <w:rPr>
+          <w:rFonts w:ascii="Times New Roman" w:hAnsi="Times New Roman" w:cs="Times New Roman"/>
+        </w:rPr>
+      </w:pPr>
     </w:p>
     <w:p>
       <w:pPr>
@@ -1259,39 +1386,60 @@
           <w:ilvl w:val="0"/>
           <w:numId w:val="3"/>
         </w:numPr>
-      </w:pPr>
-      <w:r>
+        <w:rPr>
+          <w:rFonts w:ascii="Times New Roman" w:hAnsi="Times New Roman" w:cs="Times New Roman"/>
+        </w:rPr>
+      </w:pPr>
+      <w:r>
+        <w:rPr>
+          <w:rFonts w:ascii="Times New Roman" w:hAnsi="Times New Roman" w:cs="Times New Roman"/>
+        </w:rPr>
         <w:t xml:space="preserve">Go to </w:t>
       </w:r>
       <w:r>
         <w:rPr>
+          <w:rFonts w:ascii="Times New Roman" w:hAnsi="Times New Roman" w:cs="Times New Roman"/>
           <w:color w:val="FF0000"/>
         </w:rPr>
         <w:t>CSR example 2</w:t>
       </w:r>
       <w:r>
-        <w:t xml:space="preserve">. This simulation has been set up to scan over the accelerating phase, with the start and end points centered around the optimal phase you previously found. Go and run the simulation. Sirepo/elegant will produce a series of plots, one for each step. In the </w:t>
-      </w:r>
-      <w:proofErr w:type="spellStart"/>
-      <w:r>
-        <w:t>run_</w:t>
-      </w:r>
-      <w:proofErr w:type="gramStart"/>
-      <w:r>
-        <w:t>setup.output</w:t>
-      </w:r>
-      <w:proofErr w:type="spellEnd"/>
-      <w:proofErr w:type="gramEnd"/>
-      <w:r>
-        <w:t xml:space="preserve"> plot pane make sure the </w:t>
-      </w:r>
-      <w:r>
-        <w:rPr>
+        <w:rPr>
+          <w:rFonts w:ascii="Times New Roman" w:hAnsi="Times New Roman" w:cs="Times New Roman"/>
+          <w:color w:val="FF0000"/>
+        </w:rPr>
+        <w:t xml:space="preserve">, </w:t>
+      </w:r>
+      <w:hyperlink r:id="rId8" w:anchor="/source/k70xC9OK" w:tgtFrame="_blank" w:history="1">
+        <w:r>
+          <w:rPr>
+            <w:rStyle w:val="Hyperlink"/>
+            <w:rFonts w:ascii="Arial" w:hAnsi="Arial" w:cs="Arial"/>
+            <w:color w:val="1155CC"/>
+            <w:sz w:val="19"/>
+            <w:szCs w:val="19"/>
+            <w:shd w:val="clear" w:color="auto" w:fill="FFFFFF"/>
+          </w:rPr>
+          <w:t>https://beta.sirepo.com/elegant#/source/k70xC9OK</w:t>
+        </w:r>
+      </w:hyperlink>
+      <w:r>
+        <w:rPr>
+          <w:rFonts w:ascii="Times New Roman" w:hAnsi="Times New Roman" w:cs="Times New Roman"/>
+        </w:rPr>
+        <w:t xml:space="preserve">. This simulation has been set up to scan over the accelerating phase, with the start and end points centered around the optimal phase you previously found. Go and run the simulation. Sirepo/elegant will produce a series of plots, one for each step. In the run_setup.output plot pane make sure the </w:t>
+      </w:r>
+      <w:r>
+        <w:rPr>
+          <w:rFonts w:ascii="Times New Roman" w:hAnsi="Times New Roman" w:cs="Times New Roman"/>
           <w:i/>
         </w:rPr>
         <w:t>p vs t</w:t>
       </w:r>
       <w:r>
+        <w:rPr>
+          <w:rFonts w:ascii="Times New Roman" w:hAnsi="Times New Roman" w:cs="Times New Roman"/>
+        </w:rPr>
         <w:t xml:space="preserve"> is being plotted then hit the back button and then play. </w:t>
       </w:r>
     </w:p>
@@ -1302,25 +1450,24 @@
           <w:ilvl w:val="1"/>
           <w:numId w:val="3"/>
         </w:numPr>
-      </w:pPr>
-      <w:r>
+        <w:rPr>
+          <w:rFonts w:ascii="Times New Roman" w:hAnsi="Times New Roman" w:cs="Times New Roman"/>
+        </w:rPr>
+      </w:pPr>
+      <w:r>
+        <w:rPr>
+          <w:rFonts w:ascii="Times New Roman" w:hAnsi="Times New Roman" w:cs="Times New Roman"/>
+        </w:rPr>
         <w:t>Describe what you are seeing.</w:t>
       </w:r>
-    </w:p>
-    <w:p>
-      <w:pPr>
-        <w:pStyle w:val="ListParagraph"/>
-      </w:pPr>
-    </w:p>
-    <w:p>
-      <w:pPr>
-        <w:ind w:left="1080"/>
-      </w:pPr>
-    </w:p>
-    <w:p>
-      <w:pPr>
-        <w:pStyle w:val="ListParagraph"/>
-        <w:ind w:left="1440"/>
+      <w:bookmarkStart w:id="0" w:name="_GoBack"/>
+      <w:bookmarkEnd w:id="0"/>
+    </w:p>
+    <w:p>
+      <w:pPr>
+        <w:rPr>
+          <w:rFonts w:ascii="Times New Roman" w:hAnsi="Times New Roman" w:cs="Times New Roman"/>
+        </w:rPr>
       </w:pPr>
     </w:p>
     <w:sectPr>
@@ -1334,8 +1481,8 @@
 </file>
 
 <file path=word/numbering.xml><?xml version="1.0" encoding="utf-8"?>
-<w:numbering xmlns:wpc="http://schemas.microsoft.com/office/word/2010/wordprocessingCanvas" xmlns:mo="http://schemas.microsoft.com/office/mac/office/2008/main" xmlns:mc="http://schemas.openxmlformats.org/markup-compatibility/2006" xmlns:mv="urn:schemas-microsoft-com:mac:vml" xmlns:o="urn:schemas-microsoft-com:office:office" xmlns:r="http://schemas.openxmlformats.org/officeDocument/2006/relationships" xmlns:m="http://schemas.openxmlformats.org/officeDocument/2006/math" xmlns:v="urn:schemas-microsoft-com:vml" xmlns:wp14="http://schemas.microsoft.com/office/word/2010/wordprocessingDrawing" xmlns:wp="http://schemas.openxmlformats.org/drawingml/2006/wordprocessingDrawing" xmlns:w10="urn:schemas-microsoft-com:office:word" xmlns:w="http://schemas.openxmlformats.org/wordprocessingml/2006/main" xmlns:w14="http://schemas.microsoft.com/office/word/2010/wordml" xmlns:w15="http://schemas.microsoft.com/office/word/2012/wordml" xmlns:wpg="http://schemas.microsoft.com/office/word/2010/wordprocessingGroup" xmlns:wpi="http://schemas.microsoft.com/office/word/2010/wordprocessingInk" xmlns:wne="http://schemas.microsoft.com/office/word/2006/wordml" xmlns:wps="http://schemas.microsoft.com/office/word/2010/wordprocessingShape" mc:Ignorable="w14 w15 wp14">
-  <w:abstractNum w:abstractNumId="0">
+<w:numbering xmlns:wpc="http://schemas.microsoft.com/office/word/2010/wordprocessingCanvas" xmlns:cx="http://schemas.microsoft.com/office/drawing/2014/chartex" xmlns:cx1="http://schemas.microsoft.com/office/drawing/2015/9/8/chartex" xmlns:cx2="http://schemas.microsoft.com/office/drawing/2015/10/21/chartex" xmlns:cx3="http://schemas.microsoft.com/office/drawing/2016/5/9/chartex" xmlns:cx4="http://schemas.microsoft.com/office/drawing/2016/5/10/chartex" xmlns:cx5="http://schemas.microsoft.com/office/drawing/2016/5/11/chartex" xmlns:cx6="http://schemas.microsoft.com/office/drawing/2016/5/12/chartex" xmlns:cx7="http://schemas.microsoft.com/office/drawing/2016/5/13/chartex" xmlns:cx8="http://schemas.microsoft.com/office/drawing/2016/5/14/chartex" xmlns:mc="http://schemas.openxmlformats.org/markup-compatibility/2006" xmlns:aink="http://schemas.microsoft.com/office/drawing/2016/ink" xmlns:am3d="http://schemas.microsoft.com/office/drawing/2017/model3d" xmlns:o="urn:schemas-microsoft-com:office:office" xmlns:r="http://schemas.openxmlformats.org/officeDocument/2006/relationships" xmlns:m="http://schemas.openxmlformats.org/officeDocument/2006/math" xmlns:v="urn:schemas-microsoft-com:vml" xmlns:wp14="http://schemas.microsoft.com/office/word/2010/wordprocessingDrawing" xmlns:wp="http://schemas.openxmlformats.org/drawingml/2006/wordprocessingDrawing" xmlns:w10="urn:schemas-microsoft-com:office:word" xmlns:w="http://schemas.openxmlformats.org/wordprocessingml/2006/main" xmlns:w14="http://schemas.microsoft.com/office/word/2010/wordml" xmlns:w15="http://schemas.microsoft.com/office/word/2012/wordml" xmlns:w16cid="http://schemas.microsoft.com/office/word/2016/wordml/cid" xmlns:w16se="http://schemas.microsoft.com/office/word/2015/wordml/symex" xmlns:wpg="http://schemas.microsoft.com/office/word/2010/wordprocessingGroup" xmlns:wpi="http://schemas.microsoft.com/office/word/2010/wordprocessingInk" xmlns:wne="http://schemas.microsoft.com/office/word/2006/wordml" xmlns:wps="http://schemas.microsoft.com/office/word/2010/wordprocessingShape" mc:Ignorable="w14 w15 w16se w16cid wp14">
+  <w:abstractNum w:abstractNumId="0" w15:restartNumberingAfterBreak="0">
     <w:nsid w:val="1BFA6F28"/>
     <w:multiLevelType w:val="hybridMultilevel"/>
     <w:tmpl w:val="39B07634"/>
@@ -1424,7 +1571,7 @@
       </w:pPr>
     </w:lvl>
   </w:abstractNum>
-  <w:abstractNum w:abstractNumId="1">
+  <w:abstractNum w:abstractNumId="1" w15:restartNumberingAfterBreak="0">
     <w:nsid w:val="35C03F3E"/>
     <w:multiLevelType w:val="hybridMultilevel"/>
     <w:tmpl w:val="93300DAE"/>
@@ -1513,7 +1660,7 @@
       </w:pPr>
     </w:lvl>
   </w:abstractNum>
-  <w:abstractNum w:abstractNumId="2">
+  <w:abstractNum w:abstractNumId="2" w15:restartNumberingAfterBreak="0">
     <w:nsid w:val="3FB07380"/>
     <w:multiLevelType w:val="hybridMultilevel"/>
     <w:tmpl w:val="9552F2C2"/>
@@ -1626,7 +1773,7 @@
       </w:rPr>
     </w:lvl>
   </w:abstractNum>
-  <w:abstractNum w:abstractNumId="3">
+  <w:abstractNum w:abstractNumId="3" w15:restartNumberingAfterBreak="0">
     <w:nsid w:val="496A38E5"/>
     <w:multiLevelType w:val="multilevel"/>
     <w:tmpl w:val="DF9CED7E"/>
@@ -1715,7 +1862,7 @@
       </w:pPr>
     </w:lvl>
   </w:abstractNum>
-  <w:abstractNum w:abstractNumId="4">
+  <w:abstractNum w:abstractNumId="4" w15:restartNumberingAfterBreak="0">
     <w:nsid w:val="51F739E5"/>
     <w:multiLevelType w:val="hybridMultilevel"/>
     <w:tmpl w:val="CCF0CC8C"/>
@@ -1826,7 +1973,7 @@
 </file>
 
 <file path=word/styles.xml><?xml version="1.0" encoding="utf-8"?>
-<w:styles xmlns:mc="http://schemas.openxmlformats.org/markup-compatibility/2006" xmlns:r="http://schemas.openxmlformats.org/officeDocument/2006/relationships" xmlns:w="http://schemas.openxmlformats.org/wordprocessingml/2006/main" xmlns:w14="http://schemas.microsoft.com/office/word/2010/wordml" xmlns:w15="http://schemas.microsoft.com/office/word/2012/wordml" mc:Ignorable="w14 w15">
+<w:styles xmlns:mc="http://schemas.openxmlformats.org/markup-compatibility/2006" xmlns:r="http://schemas.openxmlformats.org/officeDocument/2006/relationships" xmlns:w="http://schemas.openxmlformats.org/wordprocessingml/2006/main" xmlns:w14="http://schemas.microsoft.com/office/word/2010/wordml" xmlns:w15="http://schemas.microsoft.com/office/word/2012/wordml" xmlns:w16cid="http://schemas.microsoft.com/office/word/2016/wordml/cid" xmlns:w16se="http://schemas.microsoft.com/office/word/2015/wordml/symex" mc:Ignorable="w14 w15 w16se w16cid">
   <w:docDefaults>
     <w:rPrDefault>
       <w:rPr>
@@ -1838,7 +1985,7 @@
     </w:rPrDefault>
     <w:pPrDefault/>
   </w:docDefaults>
-  <w:latentStyles w:defLockedState="0" w:defUIPriority="99" w:defSemiHidden="0" w:defUnhideWhenUsed="0" w:defQFormat="0" w:count="382">
+  <w:latentStyles w:defLockedState="0" w:defUIPriority="99" w:defSemiHidden="0" w:defUnhideWhenUsed="0" w:defQFormat="0" w:count="375">
     <w:lsdException w:name="Normal" w:uiPriority="0" w:qFormat="1"/>
     <w:lsdException w:name="heading 1" w:uiPriority="9" w:qFormat="1"/>
     <w:lsdException w:name="heading 2" w:semiHidden="1" w:uiPriority="9" w:unhideWhenUsed="1" w:qFormat="1"/>
@@ -1995,15 +2142,6 @@
     <w:lsdException w:name="Balloon Text" w:semiHidden="1" w:unhideWhenUsed="1"/>
     <w:lsdException w:name="Table Grid" w:uiPriority="39"/>
     <w:lsdException w:name="Table Theme" w:semiHidden="1" w:unhideWhenUsed="1"/>
-    <w:lsdException w:name="Note Level 1" w:semiHidden="1" w:unhideWhenUsed="1"/>
-    <w:lsdException w:name="Note Level 2" w:semiHidden="1" w:unhideWhenUsed="1"/>
-    <w:lsdException w:name="Note Level 3" w:semiHidden="1" w:unhideWhenUsed="1"/>
-    <w:lsdException w:name="Note Level 4" w:semiHidden="1" w:unhideWhenUsed="1"/>
-    <w:lsdException w:name="Note Level 5" w:semiHidden="1" w:unhideWhenUsed="1"/>
-    <w:lsdException w:name="Note Level 6" w:semiHidden="1" w:unhideWhenUsed="1"/>
-    <w:lsdException w:name="Note Level 7" w:semiHidden="1" w:unhideWhenUsed="1"/>
-    <w:lsdException w:name="Note Level 8" w:semiHidden="1" w:unhideWhenUsed="1"/>
-    <w:lsdException w:name="Note Level 9" w:semiHidden="1" w:unhideWhenUsed="1"/>
     <w:lsdException w:name="Placeholder Text" w:semiHidden="1"/>
     <w:lsdException w:name="No Spacing" w:uiPriority="1" w:qFormat="1"/>
     <w:lsdException w:name="Light Shading" w:uiPriority="60"/>
@@ -2274,6 +2412,18 @@
       <w:color w:val="808080"/>
     </w:rPr>
   </w:style>
+  <w:style w:type="character" w:styleId="Hyperlink">
+    <w:name w:val="Hyperlink"/>
+    <w:basedOn w:val="DefaultParagraphFont"/>
+    <w:uiPriority w:val="99"/>
+    <w:semiHidden/>
+    <w:unhideWhenUsed/>
+    <w:rsid w:val="00E01382"/>
+    <w:rPr>
+      <w:color w:val="0000FF"/>
+      <w:u w:val="single"/>
+    </w:rPr>
+  </w:style>
 </w:styles>
 </file>
 

</xml_diff>